<commit_message>
Rettede alle UML filer
Har kun rettede navne til at passe, der er stadig ændringer som ikke er blevet ændret.
</commit_message>
<xml_diff>
--- a/02 Requirement & Analysis/OC0101 lavBruger.docx
+++ b/02 Requirement & Analysis/OC0101 lavBruger.docx
@@ -4,7 +4,7 @@
   <w:body>
     <w:p>
       <w:pPr>
-        <w:pStyle w:val="Title"/>
+        <w:pStyle w:val="Titel"/>
         <w:rPr>
           <w:lang w:val="en-US"/>
         </w:rPr>
@@ -27,14 +27,12 @@
         </w:rPr>
         <w:t xml:space="preserve">01 – </w:t>
       </w:r>
-      <w:proofErr w:type="spellStart"/>
       <w:r>
         <w:rPr>
           <w:lang w:val="en-US"/>
         </w:rPr>
         <w:t>lavBruger</w:t>
       </w:r>
-      <w:proofErr w:type="spellEnd"/>
     </w:p>
     <w:p>
       <w:pPr>
@@ -62,7 +60,7 @@
     </w:p>
     <w:p>
       <w:pPr>
-        <w:pStyle w:val="Heading1"/>
+        <w:pStyle w:val="Overskrift1"/>
         <w:rPr>
           <w:color w:val="000000" w:themeColor="text1"/>
           <w:lang w:val="en-US"/>
@@ -82,39 +80,23 @@
           <w:lang w:val="en-US"/>
         </w:rPr>
       </w:pPr>
-      <w:proofErr w:type="spellStart"/>
-      <w:proofErr w:type="gramStart"/>
-      <w:r>
-        <w:rPr>
-          <w:lang w:val="en-US"/>
-        </w:rPr>
-        <w:t>lavBruger</w:t>
-      </w:r>
-      <w:proofErr w:type="spellEnd"/>
-      <w:r>
-        <w:rPr>
-          <w:lang w:val="en-US"/>
-        </w:rPr>
-        <w:t>(</w:t>
-      </w:r>
-      <w:proofErr w:type="gramEnd"/>
-      <w:r>
-        <w:rPr>
-          <w:lang w:val="en-US"/>
-        </w:rPr>
-        <w:t>)</w:t>
-      </w:r>
-    </w:p>
-    <w:p>
-      <w:pPr>
-        <w:rPr>
-          <w:lang w:val="en-US"/>
-        </w:rPr>
-      </w:pPr>
-    </w:p>
-    <w:p>
-      <w:pPr>
-        <w:pStyle w:val="Heading1"/>
+      <w:r>
+        <w:rPr>
+          <w:lang w:val="en-US"/>
+        </w:rPr>
+        <w:t>lavBruger()</w:t>
+      </w:r>
+    </w:p>
+    <w:p>
+      <w:pPr>
+        <w:rPr>
+          <w:lang w:val="en-US"/>
+        </w:rPr>
+      </w:pPr>
+    </w:p>
+    <w:p>
+      <w:pPr>
+        <w:pStyle w:val="Overskrift1"/>
         <w:rPr>
           <w:color w:val="000000" w:themeColor="text1"/>
           <w:lang w:val="en-US"/>
@@ -138,113 +120,80 @@
         <w:rPr>
           <w:lang w:val="en-US"/>
         </w:rPr>
-        <w:t>UC01 Create User</w:t>
-      </w:r>
-    </w:p>
-    <w:p>
-      <w:pPr>
-        <w:rPr>
-          <w:lang w:val="en-US"/>
-        </w:rPr>
-      </w:pPr>
-    </w:p>
-    <w:p>
-      <w:pPr>
-        <w:pStyle w:val="Heading1"/>
+        <w:t xml:space="preserve">UC01 </w:t>
+      </w:r>
+      <w:r>
+        <w:rPr>
+          <w:lang w:val="en-US"/>
+        </w:rPr>
+        <w:t>Opret Bruger</w:t>
+      </w:r>
+    </w:p>
+    <w:p>
+      <w:pPr>
+        <w:rPr>
+          <w:lang w:val="en-US"/>
+        </w:rPr>
+      </w:pPr>
+    </w:p>
+    <w:p>
+      <w:pPr>
+        <w:pStyle w:val="Overskrift1"/>
         <w:rPr>
           <w:color w:val="000000" w:themeColor="text1"/>
         </w:rPr>
       </w:pPr>
-      <w:proofErr w:type="spellStart"/>
       <w:r>
         <w:rPr>
           <w:color w:val="000000" w:themeColor="text1"/>
         </w:rPr>
-        <w:t>Preconditions</w:t>
-      </w:r>
-      <w:proofErr w:type="spellEnd"/>
-      <w:r>
+        <w:t>Preconditions:</w:t>
+      </w:r>
+    </w:p>
+    <w:p>
+      <w:r>
+        <w:t xml:space="preserve">En </w:t>
+      </w:r>
+      <w:r>
+        <w:t>Patient p</w:t>
+      </w:r>
+      <w:r>
+        <w:t xml:space="preserve"> eksister</w:t>
+      </w:r>
+    </w:p>
+    <w:p/>
+    <w:p>
+      <w:pPr>
+        <w:pStyle w:val="Overskrift1"/>
         <w:rPr>
           <w:color w:val="000000" w:themeColor="text1"/>
         </w:rPr>
-        <w:t>:</w:t>
-      </w:r>
-    </w:p>
-    <w:p>
-      <w:r>
-        <w:t>En Klient k eksister</w:t>
-      </w:r>
-    </w:p>
-    <w:p/>
-    <w:p>
-      <w:pPr>
-        <w:pStyle w:val="Heading1"/>
+      </w:pPr>
+      <w:r>
         <w:rPr>
           <w:color w:val="000000" w:themeColor="text1"/>
         </w:rPr>
-      </w:pPr>
-      <w:proofErr w:type="spellStart"/>
-      <w:r>
-        <w:rPr>
-          <w:color w:val="000000" w:themeColor="text1"/>
-        </w:rPr>
-        <w:t>Postconditions</w:t>
-      </w:r>
-      <w:proofErr w:type="spellEnd"/>
-      <w:r>
-        <w:rPr>
-          <w:color w:val="000000" w:themeColor="text1"/>
-        </w:rPr>
-        <w:t>:</w:t>
-      </w:r>
-    </w:p>
-    <w:p>
-      <w:r>
-        <w:t xml:space="preserve">En instans af Bruger </w:t>
-      </w:r>
-      <w:proofErr w:type="spellStart"/>
-      <w:r>
-        <w:t>bruger</w:t>
-      </w:r>
-      <w:proofErr w:type="spellEnd"/>
-      <w:r>
-        <w:t xml:space="preserve"> er skabt</w:t>
-      </w:r>
-    </w:p>
-    <w:p>
-      <w:proofErr w:type="spellStart"/>
-      <w:proofErr w:type="gramStart"/>
-      <w:r>
-        <w:t>bruger.email</w:t>
-      </w:r>
-      <w:proofErr w:type="spellEnd"/>
-      <w:proofErr w:type="gramEnd"/>
-      <w:r>
-        <w:t xml:space="preserve"> blev sat til ””</w:t>
-      </w:r>
-    </w:p>
-    <w:p>
-      <w:proofErr w:type="spellStart"/>
-      <w:proofErr w:type="gramStart"/>
-      <w:r>
-        <w:t>bruger.navn</w:t>
-      </w:r>
-      <w:proofErr w:type="spellEnd"/>
-      <w:proofErr w:type="gramEnd"/>
-      <w:r>
-        <w:t xml:space="preserve"> blev sat til ””</w:t>
-      </w:r>
-    </w:p>
-    <w:p>
-      <w:proofErr w:type="spellStart"/>
-      <w:proofErr w:type="gramStart"/>
-      <w:r>
-        <w:t>bruger.password</w:t>
-      </w:r>
-      <w:proofErr w:type="spellEnd"/>
-      <w:proofErr w:type="gramEnd"/>
-      <w:r>
-        <w:t xml:space="preserve"> sat til ””</w:t>
+        <w:t>Postconditions:</w:t>
+      </w:r>
+    </w:p>
+    <w:p>
+      <w:r>
+        <w:t>En instans af Bruger bruger er skabt</w:t>
+      </w:r>
+    </w:p>
+    <w:p>
+      <w:r>
+        <w:t>bruger.email blev sat til ””</w:t>
+      </w:r>
+    </w:p>
+    <w:p>
+      <w:r>
+        <w:t>bruger.navn blev sat til ””</w:t>
+      </w:r>
+    </w:p>
+    <w:p>
+      <w:r>
+        <w:t>bruger.password sat til ””</w:t>
       </w:r>
     </w:p>
     <w:p/>
@@ -268,7 +217,7 @@
         <w:rFonts w:asciiTheme="minorHAnsi" w:eastAsiaTheme="minorHAnsi" w:hAnsiTheme="minorHAnsi" w:cstheme="minorBidi"/>
         <w:sz w:val="22"/>
         <w:szCs w:val="22"/>
-        <w:lang w:val="en-DK" w:eastAsia="en-US" w:bidi="ar-SA"/>
+        <w:lang w:eastAsia="en-US" w:bidi="ar-SA"/>
       </w:rPr>
     </w:rPrDefault>
     <w:pPrDefault>
@@ -663,11 +612,11 @@
       <w:lang w:val="da-DK"/>
     </w:rPr>
   </w:style>
-  <w:style w:type="paragraph" w:styleId="Heading1">
+  <w:style w:type="paragraph" w:styleId="Overskrift1">
     <w:name w:val="heading 1"/>
     <w:basedOn w:val="Normal"/>
     <w:next w:val="Normal"/>
-    <w:link w:val="Heading1Char"/>
+    <w:link w:val="Overskrift1Tegn"/>
     <w:uiPriority w:val="9"/>
     <w:qFormat/>
     <w:rsid w:val="003B7868"/>
@@ -684,13 +633,13 @@
       <w:szCs w:val="32"/>
     </w:rPr>
   </w:style>
-  <w:style w:type="character" w:default="1" w:styleId="DefaultParagraphFont">
+  <w:style w:type="character" w:default="1" w:styleId="Standardskrifttypeiafsnit">
     <w:name w:val="Default Paragraph Font"/>
     <w:uiPriority w:val="1"/>
     <w:semiHidden/>
     <w:unhideWhenUsed/>
   </w:style>
-  <w:style w:type="table" w:default="1" w:styleId="TableNormal">
+  <w:style w:type="table" w:default="1" w:styleId="Tabel-Normal">
     <w:name w:val="Normal Table"/>
     <w:uiPriority w:val="99"/>
     <w:semiHidden/>
@@ -705,16 +654,16 @@
       </w:tblCellMar>
     </w:tblPr>
   </w:style>
-  <w:style w:type="numbering" w:default="1" w:styleId="NoList">
+  <w:style w:type="numbering" w:default="1" w:styleId="Ingenoversigt">
     <w:name w:val="No List"/>
     <w:uiPriority w:val="99"/>
     <w:semiHidden/>
     <w:unhideWhenUsed/>
   </w:style>
-  <w:style w:type="character" w:customStyle="1" w:styleId="Heading1Char">
-    <w:name w:val="Heading 1 Char"/>
-    <w:basedOn w:val="DefaultParagraphFont"/>
-    <w:link w:val="Heading1"/>
+  <w:style w:type="character" w:customStyle="1" w:styleId="Overskrift1Tegn">
+    <w:name w:val="Overskrift 1 Tegn"/>
+    <w:basedOn w:val="Standardskrifttypeiafsnit"/>
+    <w:link w:val="Overskrift1"/>
     <w:uiPriority w:val="9"/>
     <w:rsid w:val="003B7868"/>
     <w:rPr>
@@ -725,11 +674,11 @@
       <w:lang w:val="da-DK"/>
     </w:rPr>
   </w:style>
-  <w:style w:type="paragraph" w:styleId="Title">
+  <w:style w:type="paragraph" w:styleId="Titel">
     <w:name w:val="Title"/>
     <w:basedOn w:val="Normal"/>
     <w:next w:val="Normal"/>
-    <w:link w:val="TitleChar"/>
+    <w:link w:val="TitelTegn"/>
     <w:uiPriority w:val="10"/>
     <w:qFormat/>
     <w:rsid w:val="003B7868"/>
@@ -745,10 +694,10 @@
       <w:szCs w:val="56"/>
     </w:rPr>
   </w:style>
-  <w:style w:type="character" w:customStyle="1" w:styleId="TitleChar">
-    <w:name w:val="Title Char"/>
-    <w:basedOn w:val="DefaultParagraphFont"/>
-    <w:link w:val="Title"/>
+  <w:style w:type="character" w:customStyle="1" w:styleId="TitelTegn">
+    <w:name w:val="Titel Tegn"/>
+    <w:basedOn w:val="Standardskrifttypeiafsnit"/>
+    <w:link w:val="Titel"/>
     <w:uiPriority w:val="10"/>
     <w:rsid w:val="003B7868"/>
     <w:rPr>

</xml_diff>